<commit_message>
t push origin main
</commit_message>
<xml_diff>
--- a/GlowUp Booking System WebApp.docx
+++ b/GlowUp Booking System WebApp.docx
@@ -3995,6 +3995,13 @@
                       <w:bCs/>
                     </w:rPr>
                   </w:pPr>
+                  <w:r>
+                    <w:rPr>
+                      <w:b/>
+                      <w:bCs/>
+                    </w:rPr>
+                    <w:t>We were able to come up with a project topic with the help of our supervisor</w:t>
+                  </w:r>
                 </w:p>
               </w:tc>
             </w:tr>
@@ -4232,6 +4239,13 @@
                       <w:bCs/>
                     </w:rPr>
                   </w:pPr>
+                  <w:r>
+                    <w:rPr>
+                      <w:b/>
+                      <w:bCs/>
+                    </w:rPr>
+                    <w:t>Each group member agreed to do a specific task that makes up the project</w:t>
+                  </w:r>
                 </w:p>
               </w:tc>
             </w:tr>
@@ -4432,6 +4446,13 @@
                       <w:bCs/>
                     </w:rPr>
                   </w:pPr>
+                  <w:r>
+                    <w:rPr>
+                      <w:b/>
+                      <w:bCs/>
+                    </w:rPr>
+                    <w:t>Research was made to come up with strategies and information on how to create the system</w:t>
+                  </w:r>
                 </w:p>
               </w:tc>
             </w:tr>
@@ -4632,6 +4653,13 @@
                       <w:bCs/>
                     </w:rPr>
                   </w:pPr>
+                  <w:r>
+                    <w:rPr>
+                      <w:b/>
+                      <w:bCs/>
+                    </w:rPr>
+                    <w:t>A successful TOR document was drafted</w:t>
+                  </w:r>
                 </w:p>
               </w:tc>
             </w:tr>
@@ -4839,6 +4867,13 @@
                       <w:bCs/>
                     </w:rPr>
                   </w:pPr>
+                  <w:r>
+                    <w:rPr>
+                      <w:b/>
+                      <w:bCs/>
+                    </w:rPr>
+                    <w:t>A well drafted iterature review with all the relevant information to the project was drafted</w:t>
+                  </w:r>
                 </w:p>
               </w:tc>
             </w:tr>
@@ -4992,6 +5027,13 @@
                       <w:bCs/>
                     </w:rPr>
                   </w:pPr>
+                  <w:r>
+                    <w:rPr>
+                      <w:b/>
+                      <w:bCs/>
+                    </w:rPr>
+                    <w:t>10/03/2025</w:t>
+                  </w:r>
                 </w:p>
               </w:tc>
               <w:tc>

</xml_diff>